<commit_message>
Edit UC-Des ,UC 10,13
</commit_message>
<xml_diff>
--- a/Use case/Use case description/[UC-10]Put the grade.docx
+++ b/Use case/Use case description/[UC-10]Put the grade.docx
@@ -756,7 +756,14 @@
                 <w:rFonts w:ascii="TH SarabunPSK" w:hAnsi="TH SarabunPSK" w:cs="TH SarabunPSK"/>
                 <w:szCs w:val="22"/>
               </w:rPr>
-              <w:t>Scroll down value</w:t>
+              <w:t>String with s</w:t>
+            </w:r>
+            <w:r>
+              <w:rPr>
+                <w:rFonts w:ascii="TH SarabunPSK" w:hAnsi="TH SarabunPSK" w:cs="TH SarabunPSK"/>
+                <w:szCs w:val="22"/>
+              </w:rPr>
+              <w:t>croll down value</w:t>
             </w:r>
           </w:p>
         </w:tc>
@@ -828,30 +835,7 @@
                 <w:rFonts w:ascii="TH SarabunPSK" w:hAnsi="TH SarabunPSK" w:cs="TH SarabunPSK"/>
                 <w:szCs w:val="22"/>
               </w:rPr>
-              <w:t>-</w:t>
-            </w:r>
-            <w:r>
-              <w:rPr>
-                <w:rFonts w:ascii="TH SarabunPSK" w:hAnsi="TH SarabunPSK" w:cs="TH SarabunPSK"/>
-                <w:szCs w:val="22"/>
-              </w:rPr>
               <w:t>A</w:t>
-            </w:r>
-          </w:p>
-          <w:p>
-            <w:pPr>
-              <w:jc w:val="both"/>
-              <w:rPr>
-                <w:rFonts w:ascii="TH SarabunPSK" w:hAnsi="TH SarabunPSK" w:cs="TH SarabunPSK"/>
-                <w:szCs w:val="22"/>
-              </w:rPr>
-            </w:pPr>
-            <w:r>
-              <w:rPr>
-                <w:rFonts w:ascii="TH SarabunPSK" w:hAnsi="TH SarabunPSK" w:cs="TH SarabunPSK"/>
-                <w:szCs w:val="22"/>
-              </w:rPr>
-              <w:t>-F</w:t>
             </w:r>
           </w:p>
         </w:tc>
@@ -1077,12 +1061,39 @@
                 <w:szCs w:val="22"/>
               </w:rPr>
             </w:pPr>
-            <w:r>
-              <w:rPr>
-                <w:rFonts w:ascii="TH SarabunPSK" w:hAnsi="TH SarabunPSK" w:cs="TH SarabunPSK"/>
-                <w:szCs w:val="22"/>
-              </w:rPr>
-              <w:t>6</w:t>
+          </w:p>
+          <w:p>
+            <w:pPr>
+              <w:jc w:val="both"/>
+              <w:rPr>
+                <w:rFonts w:ascii="TH SarabunPSK" w:hAnsi="TH SarabunPSK" w:cs="TH SarabunPSK"/>
+                <w:szCs w:val="22"/>
+              </w:rPr>
+            </w:pPr>
+          </w:p>
+          <w:p>
+            <w:pPr>
+              <w:jc w:val="both"/>
+              <w:rPr>
+                <w:rFonts w:ascii="TH SarabunPSK" w:hAnsi="TH SarabunPSK" w:cs="TH SarabunPSK"/>
+                <w:szCs w:val="22"/>
+              </w:rPr>
+            </w:pPr>
+          </w:p>
+          <w:p>
+            <w:pPr>
+              <w:jc w:val="both"/>
+              <w:rPr>
+                <w:rFonts w:ascii="TH SarabunPSK" w:hAnsi="TH SarabunPSK" w:cs="TH SarabunPSK"/>
+                <w:szCs w:val="22"/>
+              </w:rPr>
+            </w:pPr>
+            <w:r>
+              <w:rPr>
+                <w:rFonts w:ascii="TH SarabunPSK" w:hAnsi="TH SarabunPSK" w:cs="TH SarabunPSK"/>
+                <w:szCs w:val="22"/>
+              </w:rPr>
+              <w:t>8</w:t>
             </w:r>
             <w:r>
               <w:rPr>
@@ -1293,109 +1304,42 @@
                 <w:szCs w:val="22"/>
               </w:rPr>
             </w:pPr>
-          </w:p>
-          <w:p>
-            <w:pPr>
-              <w:jc w:val="both"/>
-              <w:rPr>
-                <w:rFonts w:ascii="TH SarabunPSK" w:hAnsi="TH SarabunPSK" w:cs="TH SarabunPSK"/>
-                <w:szCs w:val="22"/>
-              </w:rPr>
-            </w:pPr>
-            <w:r>
-              <w:rPr>
-                <w:rFonts w:ascii="TH SarabunPSK" w:hAnsi="TH SarabunPSK" w:cs="TH SarabunPSK"/>
-                <w:szCs w:val="22"/>
-              </w:rPr>
-              <w:t>7.</w:t>
-            </w:r>
-            <w:r>
-              <w:rPr>
-                <w:rFonts w:ascii="TH SarabunPSK" w:hAnsi="TH SarabunPSK" w:cs="TH SarabunPSK"/>
-                <w:szCs w:val="22"/>
-              </w:rPr>
-              <w:t xml:space="preserve"> </w:t>
-            </w:r>
-            <w:r>
-              <w:rPr>
-                <w:rFonts w:ascii="TH SarabunPSK" w:hAnsi="TH SarabunPSK" w:cs="TH SarabunPSK"/>
-                <w:szCs w:val="22"/>
-              </w:rPr>
-              <w:t>The system shall put the grade value of each student to the database.</w:t>
-            </w:r>
-          </w:p>
-          <w:p>
-            <w:pPr>
-              <w:jc w:val="both"/>
-              <w:rPr>
-                <w:rFonts w:ascii="TH SarabunPSK" w:hAnsi="TH SarabunPSK" w:cs="TH SarabunPSK"/>
-                <w:szCs w:val="22"/>
-              </w:rPr>
-            </w:pPr>
-            <w:r>
-              <w:rPr>
-                <w:rFonts w:ascii="TH SarabunPSK" w:hAnsi="TH SarabunPSK" w:cs="TH SarabunPSK"/>
-                <w:szCs w:val="22"/>
-              </w:rPr>
-              <w:t>8.</w:t>
-            </w:r>
-            <w:r>
-              <w:rPr>
-                <w:rFonts w:ascii="TH SarabunPSK" w:hAnsi="TH SarabunPSK" w:cs="TH SarabunPSK"/>
-                <w:szCs w:val="22"/>
-              </w:rPr>
-              <w:t xml:space="preserve"> </w:t>
-            </w:r>
-            <w:r>
-              <w:rPr>
-                <w:rFonts w:ascii="TH SarabunPSK" w:hAnsi="TH SarabunPSK" w:cs="TH SarabunPSK"/>
-                <w:szCs w:val="22"/>
-              </w:rPr>
-              <w:t>The system shall calculate the grade summary and GPA of the course.</w:t>
-            </w:r>
-          </w:p>
-          <w:p>
-            <w:pPr>
-              <w:jc w:val="both"/>
-              <w:rPr>
-                <w:rFonts w:ascii="TH SarabunPSK" w:hAnsi="TH SarabunPSK" w:cs="TH SarabunPSK"/>
-                <w:szCs w:val="22"/>
-              </w:rPr>
-            </w:pPr>
-            <w:r>
-              <w:rPr>
-                <w:rFonts w:ascii="TH SarabunPSK" w:hAnsi="TH SarabunPSK" w:cs="TH SarabunPSK"/>
-                <w:szCs w:val="22"/>
-              </w:rPr>
-              <w:t>9.</w:t>
-            </w:r>
-            <w:r>
-              <w:rPr>
-                <w:rFonts w:ascii="TH SarabunPSK" w:hAnsi="TH SarabunPSK" w:cs="TH SarabunPSK"/>
-                <w:szCs w:val="22"/>
-              </w:rPr>
-              <w:t xml:space="preserve"> The system shall display </w:t>
-            </w:r>
-            <w:r>
-              <w:rPr>
-                <w:rFonts w:ascii="TH SarabunPSK" w:hAnsi="TH SarabunPSK" w:cs="TH SarabunPSK"/>
-                <w:szCs w:val="22"/>
-              </w:rPr>
-              <w:t>the grade summary and GPA of the course</w:t>
-            </w:r>
-            <w:r>
-              <w:rPr>
-                <w:rFonts w:ascii="TH SarabunPSK" w:hAnsi="TH SarabunPSK" w:cs="TH SarabunPSK"/>
-                <w:szCs w:val="22"/>
-              </w:rPr>
-              <w:t xml:space="preserve"> that relate to </w:t>
-            </w:r>
-            <w:r>
-              <w:rPr>
-                <w:rFonts w:ascii="TH SarabunPSK" w:hAnsi="TH SarabunPSK" w:cs="TH SarabunPSK"/>
-                <w:szCs w:val="22"/>
-              </w:rPr>
-              <w:t xml:space="preserve">the </w:t>
+            <w:r>
+              <w:rPr>
+                <w:rFonts w:ascii="TH SarabunPSK" w:hAnsi="TH SarabunPSK" w:cs="TH SarabunPSK"/>
+                <w:szCs w:val="22"/>
+              </w:rPr>
+              <w:t>6</w:t>
+            </w:r>
+            <w:r>
+              <w:rPr>
+                <w:rFonts w:ascii="TH SarabunPSK" w:hAnsi="TH SarabunPSK" w:cs="TH SarabunPSK"/>
+                <w:szCs w:val="22"/>
+              </w:rPr>
+              <w:t>. The system shall calculate the grade summary and GPA of the course.</w:t>
+            </w:r>
+          </w:p>
+          <w:p>
+            <w:pPr>
+              <w:jc w:val="both"/>
+              <w:rPr>
+                <w:rFonts w:ascii="TH SarabunPSK" w:hAnsi="TH SarabunPSK" w:cs="TH SarabunPSK"/>
+                <w:szCs w:val="22"/>
+              </w:rPr>
+            </w:pPr>
+            <w:r>
+              <w:rPr>
+                <w:rFonts w:ascii="TH SarabunPSK" w:hAnsi="TH SarabunPSK" w:cs="TH SarabunPSK"/>
+                <w:szCs w:val="22"/>
+              </w:rPr>
+              <w:t>7</w:t>
+            </w:r>
+            <w:r>
+              <w:rPr>
+                <w:rFonts w:ascii="TH SarabunPSK" w:hAnsi="TH SarabunPSK" w:cs="TH SarabunPSK"/>
+                <w:szCs w:val="22"/>
+              </w:rPr>
+              <w:t>. The system shall display the</w:t>
             </w:r>
             <w:bookmarkStart w:id="0" w:name="_GoBack"/>
             <w:bookmarkEnd w:id="0"/>
@@ -1404,14 +1348,32 @@
                 <w:rFonts w:ascii="TH SarabunPSK" w:hAnsi="TH SarabunPSK" w:cs="TH SarabunPSK"/>
                 <w:szCs w:val="22"/>
               </w:rPr>
-              <w:t>student grade</w:t>
-            </w:r>
-            <w:r>
-              <w:rPr>
-                <w:rFonts w:ascii="TH SarabunPSK" w:hAnsi="TH SarabunPSK" w:cs="TH SarabunPSK"/>
-                <w:szCs w:val="22"/>
-              </w:rPr>
-              <w:t>s</w:t>
+              <w:t xml:space="preserve"> grade summary and GPA of the course that relate to the student grades.</w:t>
+            </w:r>
+          </w:p>
+          <w:p>
+            <w:pPr>
+              <w:jc w:val="both"/>
+              <w:rPr>
+                <w:rFonts w:ascii="TH SarabunPSK" w:hAnsi="TH SarabunPSK" w:cs="TH SarabunPSK"/>
+                <w:szCs w:val="22"/>
+              </w:rPr>
+            </w:pPr>
+          </w:p>
+          <w:p>
+            <w:pPr>
+              <w:jc w:val="both"/>
+              <w:rPr>
+                <w:rFonts w:ascii="TH SarabunPSK" w:hAnsi="TH SarabunPSK" w:cs="TH SarabunPSK"/>
+                <w:szCs w:val="22"/>
+              </w:rPr>
+            </w:pPr>
+            <w:r>
+              <w:rPr>
+                <w:rFonts w:ascii="TH SarabunPSK" w:hAnsi="TH SarabunPSK" w:cs="TH SarabunPSK"/>
+                <w:szCs w:val="22"/>
+              </w:rPr>
+              <w:t>9</w:t>
             </w:r>
             <w:r>
               <w:rPr>
@@ -1419,6 +1381,20 @@
                 <w:szCs w:val="22"/>
               </w:rPr>
               <w:t>.</w:t>
+            </w:r>
+            <w:r>
+              <w:rPr>
+                <w:rFonts w:ascii="TH SarabunPSK" w:hAnsi="TH SarabunPSK" w:cs="TH SarabunPSK"/>
+                <w:szCs w:val="22"/>
+              </w:rPr>
+              <w:t xml:space="preserve"> </w:t>
+            </w:r>
+            <w:r>
+              <w:rPr>
+                <w:rFonts w:ascii="TH SarabunPSK" w:hAnsi="TH SarabunPSK" w:cs="TH SarabunPSK"/>
+                <w:szCs w:val="22"/>
+              </w:rPr>
+              <w:t>The system shall put the grade value of each student to the database.</w:t>
             </w:r>
           </w:p>
         </w:tc>

</xml_diff>